<commit_message>
Update Projeck Basis Data Kelompok 3.docx
</commit_message>
<xml_diff>
--- a/Projeck Basis Data Kelompok 3.docx
+++ b/Projeck Basis Data Kelompok 3.docx
@@ -1419,8 +1419,8 @@
           <w:lang w:val="en-US"/>
         </w:rPr>
       </w:pPr>
-      <w:bookmarkStart w:id="1" w:name="_Toc17138"/>
-      <w:bookmarkStart w:id="2" w:name="_Toc124265112"/>
+      <w:bookmarkStart w:id="1" w:name="_Toc124265112"/>
+      <w:bookmarkStart w:id="2" w:name="_Toc17138"/>
       <w:r>
         <w:rPr>
           <w:lang w:val="en-US"/>
@@ -1434,7 +1434,7 @@
         </w:rPr>
         <w:t>I</w:t>
       </w:r>
-      <w:bookmarkEnd w:id="2"/>
+      <w:bookmarkEnd w:id="1"/>
     </w:p>
     <w:sdt>
       <w:sdtPr>
@@ -3297,7 +3297,7 @@
       <w:bookmarkEnd w:id="5"/>
       <w:proofErr w:type="spellEnd"/>
     </w:p>
-    <w:bookmarkEnd w:id="1"/>
+    <w:bookmarkEnd w:id="2"/>
     <w:p>
       <w:pPr>
         <w:ind w:firstLine="720"/>
@@ -15653,12 +15653,13 @@
       <w:r>
         <w:rPr>
           <w:noProof/>
+          <w:lang w:val="en-US"/>
         </w:rPr>
         <w:drawing>
-          <wp:inline distT="0" distB="0" distL="0" distR="0" wp14:anchorId="26C6ECD1" wp14:editId="488C83E0">
-            <wp:extent cx="5836920" cy="3756660"/>
-            <wp:effectExtent l="0" t="0" r="0" b="0"/>
-            <wp:docPr id="14" name="Picture 14"/>
+          <wp:inline distT="0" distB="0" distL="0" distR="0" wp14:anchorId="65E2D439" wp14:editId="22DA97D9">
+            <wp:extent cx="5836920" cy="3750310"/>
+            <wp:effectExtent l="0" t="0" r="0" b="2540"/>
+            <wp:docPr id="5" name="Picture 5"/>
             <wp:cNvGraphicFramePr>
               <a:graphicFrameLocks xmlns:a="http://schemas.openxmlformats.org/drawingml/2006/main" noChangeAspect="1"/>
             </wp:cNvGraphicFramePr>
@@ -15666,10 +15667,8 @@
               <a:graphicData uri="http://schemas.openxmlformats.org/drawingml/2006/picture">
                 <pic:pic xmlns:pic="http://schemas.openxmlformats.org/drawingml/2006/picture">
                   <pic:nvPicPr>
-                    <pic:cNvPr id="0" name="Picture 7"/>
-                    <pic:cNvPicPr>
-                      <a:picLocks noChangeAspect="1" noChangeArrowheads="1"/>
-                    </pic:cNvPicPr>
+                    <pic:cNvPr id="5" name="Picture 5"/>
+                    <pic:cNvPicPr/>
                   </pic:nvPicPr>
                   <pic:blipFill>
                     <a:blip r:embed="rId12">
@@ -15679,23 +15678,18 @@
                         </a:ext>
                       </a:extLst>
                     </a:blip>
-                    <a:srcRect/>
                     <a:stretch>
                       <a:fillRect/>
                     </a:stretch>
                   </pic:blipFill>
-                  <pic:spPr bwMode="auto">
+                  <pic:spPr>
                     <a:xfrm>
                       <a:off x="0" y="0"/>
-                      <a:ext cx="5836920" cy="3756660"/>
+                      <a:ext cx="5836920" cy="3750310"/>
                     </a:xfrm>
                     <a:prstGeom prst="rect">
                       <a:avLst/>
                     </a:prstGeom>
-                    <a:noFill/>
-                    <a:ln>
-                      <a:noFill/>
-                    </a:ln>
                   </pic:spPr>
                 </pic:pic>
               </a:graphicData>
@@ -15780,12 +15774,13 @@
       <w:r>
         <w:rPr>
           <w:noProof/>
+          <w:lang w:val="en-US"/>
         </w:rPr>
         <w:drawing>
-          <wp:inline distT="0" distB="0" distL="0" distR="0" wp14:anchorId="7680AAEA" wp14:editId="434F5CE2">
-            <wp:extent cx="6398895" cy="3429000"/>
-            <wp:effectExtent l="0" t="0" r="1905" b="0"/>
-            <wp:docPr id="2" name="Picture 2"/>
+          <wp:inline distT="0" distB="0" distL="0" distR="0" wp14:anchorId="67DD7FFA" wp14:editId="66E0D4BA">
+            <wp:extent cx="5836920" cy="3512185"/>
+            <wp:effectExtent l="0" t="0" r="0" b="0"/>
+            <wp:docPr id="11" name="Picture 11"/>
             <wp:cNvGraphicFramePr>
               <a:graphicFrameLocks xmlns:a="http://schemas.openxmlformats.org/drawingml/2006/main" noChangeAspect="1"/>
             </wp:cNvGraphicFramePr>
@@ -15793,10 +15788,8 @@
               <a:graphicData uri="http://schemas.openxmlformats.org/drawingml/2006/picture">
                 <pic:pic xmlns:pic="http://schemas.openxmlformats.org/drawingml/2006/picture">
                   <pic:nvPicPr>
-                    <pic:cNvPr id="0" name="Picture 1"/>
-                    <pic:cNvPicPr>
-                      <a:picLocks noChangeAspect="1" noChangeArrowheads="1"/>
-                    </pic:cNvPicPr>
+                    <pic:cNvPr id="11" name="Picture 11"/>
+                    <pic:cNvPicPr/>
                   </pic:nvPicPr>
                   <pic:blipFill>
                     <a:blip r:embed="rId13">
@@ -15806,23 +15799,18 @@
                         </a:ext>
                       </a:extLst>
                     </a:blip>
-                    <a:srcRect/>
                     <a:stretch>
                       <a:fillRect/>
                     </a:stretch>
                   </pic:blipFill>
-                  <pic:spPr bwMode="auto">
+                  <pic:spPr>
                     <a:xfrm>
                       <a:off x="0" y="0"/>
-                      <a:ext cx="6398895" cy="3429000"/>
+                      <a:ext cx="5836920" cy="3512185"/>
                     </a:xfrm>
                     <a:prstGeom prst="rect">
                       <a:avLst/>
                     </a:prstGeom>
-                    <a:noFill/>
-                    <a:ln>
-                      <a:noFill/>
-                    </a:ln>
                   </pic:spPr>
                 </pic:pic>
               </a:graphicData>
@@ -18166,12 +18154,13 @@
       <w:r>
         <w:rPr>
           <w:noProof/>
+          <w:lang w:val="en-US"/>
         </w:rPr>
         <w:drawing>
-          <wp:inline distT="0" distB="0" distL="0" distR="0" wp14:anchorId="3125BB4D" wp14:editId="5254F253">
-            <wp:extent cx="4693467" cy="1473835"/>
-            <wp:effectExtent l="0" t="0" r="0" b="0"/>
-            <wp:docPr id="17" name="Picture 17"/>
+          <wp:inline distT="0" distB="0" distL="0" distR="0" wp14:anchorId="32EB3B89" wp14:editId="7892B118">
+            <wp:extent cx="5295900" cy="1628775"/>
+            <wp:effectExtent l="0" t="0" r="0" b="9525"/>
+            <wp:docPr id="13" name="Picture 13"/>
             <wp:cNvGraphicFramePr>
               <a:graphicFrameLocks xmlns:a="http://schemas.openxmlformats.org/drawingml/2006/main" noChangeAspect="1"/>
             </wp:cNvGraphicFramePr>
@@ -18179,12 +18168,10 @@
               <a:graphicData uri="http://schemas.openxmlformats.org/drawingml/2006/picture">
                 <pic:pic xmlns:pic="http://schemas.openxmlformats.org/drawingml/2006/picture">
                   <pic:nvPicPr>
-                    <pic:cNvPr id="0" name="Picture 9"/>
-                    <pic:cNvPicPr>
-                      <a:picLocks noChangeAspect="1" noChangeArrowheads="1"/>
-                    </pic:cNvPicPr>
+                    <pic:cNvPr id="13" name="Picture 13"/>
+                    <pic:cNvPicPr/>
                   </pic:nvPicPr>
-                  <pic:blipFill rotWithShape="1">
+                  <pic:blipFill>
                     <a:blip r:embed="rId16">
                       <a:extLst>
                         <a:ext uri="{28A0092B-C50C-407E-A947-70E740481C1C}">
@@ -18192,26 +18179,18 @@
                         </a:ext>
                       </a:extLst>
                     </a:blip>
-                    <a:srcRect l="9326" t="25014" r="10171" b="23486"/>
-                    <a:stretch/>
+                    <a:stretch>
+                      <a:fillRect/>
+                    </a:stretch>
                   </pic:blipFill>
-                  <pic:spPr bwMode="auto">
+                  <pic:spPr>
                     <a:xfrm>
                       <a:off x="0" y="0"/>
-                      <a:ext cx="4698928" cy="1475550"/>
+                      <a:ext cx="5295900" cy="1628775"/>
                     </a:xfrm>
                     <a:prstGeom prst="rect">
                       <a:avLst/>
                     </a:prstGeom>
-                    <a:noFill/>
-                    <a:ln>
-                      <a:noFill/>
-                    </a:ln>
-                    <a:extLst>
-                      <a:ext uri="{53640926-AAD7-44D8-BBD7-CCE9431645EC}">
-                        <a14:shadowObscured xmlns:a14="http://schemas.microsoft.com/office/drawing/2010/main"/>
-                      </a:ext>
-                    </a:extLst>
                   </pic:spPr>
                 </pic:pic>
               </a:graphicData>

</xml_diff>